<commit_message>
Aggiornamento diari e aggiunto diario I3_Diario_Carthafind_18_05_2018.docx
</commit_message>
<xml_diff>
--- a/diaries/I3_Diario_Carthafind_04_05_2018.docx
+++ b/diaries/I3_Diario_Carthafind_04_05_2018.docx
@@ -225,8 +225,6 @@
               </w:rPr>
               <w:t>Nessuno.</w:t>
             </w:r>
-            <w:bookmarkStart w:id="0" w:name="_GoBack"/>
-            <w:bookmarkEnd w:id="0"/>
           </w:p>
         </w:tc>
       </w:tr>
@@ -363,6 +361,8 @@
           <w:tab w:val="left" w:pos="8650"/>
         </w:tabs>
       </w:pPr>
+      <w:bookmarkStart w:id="0" w:name="_GoBack"/>
+      <w:bookmarkEnd w:id="0"/>
       <w:r>
         <w:tab/>
       </w:r>
@@ -407,13 +407,8 @@
 <file path=word/footer1.xml><?xml version="1.0" encoding="utf-8"?>
 <w:ftr xmlns:wpc="http://schemas.microsoft.com/office/word/2010/wordprocessingCanvas" xmlns:mc="http://schemas.openxmlformats.org/markup-compatibility/2006" xmlns:o="urn:schemas-microsoft-com:office:office" xmlns:r="http://schemas.openxmlformats.org/officeDocument/2006/relationships" xmlns:m="http://schemas.openxmlformats.org/officeDocument/2006/math" xmlns:v="urn:schemas-microsoft-com:vml" xmlns:wp14="http://schemas.microsoft.com/office/word/2010/wordprocessingDrawing" xmlns:wp="http://schemas.openxmlformats.org/drawingml/2006/wordprocessingDrawing" xmlns:w10="urn:schemas-microsoft-com:office:word" xmlns:w="http://schemas.openxmlformats.org/wordprocessingml/2006/main" xmlns:w14="http://schemas.microsoft.com/office/word/2010/wordml" xmlns:w15="http://schemas.microsoft.com/office/word/2012/wordml" xmlns:wpg="http://schemas.microsoft.com/office/word/2010/wordprocessingGroup" xmlns:wpi="http://schemas.microsoft.com/office/word/2010/wordprocessingInk" xmlns:wne="http://schemas.microsoft.com/office/word/2006/wordml" xmlns:wps="http://schemas.microsoft.com/office/word/2010/wordprocessingShape" mc:Ignorable="w14 w15 wp14">
   <w:p>
-    <w:proofErr w:type="spellStart"/>
     <w:r>
-      <w:t>Reaction</w:t>
-    </w:r>
-    <w:proofErr w:type="spellEnd"/>
-    <w:r>
-      <w:t xml:space="preserve"> Game</w:t>
+      <w:t>Carthafind</w:t>
     </w:r>
     <w:r>
       <w:tab/>
@@ -473,27 +468,14 @@
     <w:r>
       <w:t>/</w:t>
     </w:r>
-    <w:r>
-      <w:fldChar w:fldCharType="begin"/>
-    </w:r>
-    <w:r>
-      <w:instrText xml:space="preserve"> NUMPAGES  \* Arabic  \* MERGEFORMAT </w:instrText>
-    </w:r>
-    <w:r>
-      <w:fldChar w:fldCharType="separate"/>
-    </w:r>
-    <w:r>
-      <w:rPr>
-        <w:noProof/>
-      </w:rPr>
-      <w:t>1</w:t>
-    </w:r>
-    <w:r>
-      <w:rPr>
-        <w:noProof/>
-      </w:rPr>
-      <w:fldChar w:fldCharType="end"/>
-    </w:r>
+    <w:fldSimple w:instr=" NUMPAGES  \* Arabic  \* MERGEFORMAT ">
+      <w:r>
+        <w:rPr>
+          <w:noProof/>
+        </w:rPr>
+        <w:t>1</w:t>
+      </w:r>
+    </w:fldSimple>
   </w:p>
 </w:ftr>
 </file>
@@ -3924,7 +3906,7 @@
 </file>
 
 <file path=customXml/itemProps1.xml><?xml version="1.0" encoding="utf-8"?>
-<ds:datastoreItem xmlns:ds="http://schemas.openxmlformats.org/officeDocument/2006/customXml" ds:itemID="{71CA7815-011D-44A8-B70F-FA24E4F62029}">
+<ds:datastoreItem xmlns:ds="http://schemas.openxmlformats.org/officeDocument/2006/customXml" ds:itemID="{8AFAA160-BAB3-452F-8946-A535A9FEDFEF}">
   <ds:schemaRefs>
     <ds:schemaRef ds:uri="http://schemas.openxmlformats.org/officeDocument/2006/bibliography"/>
   </ds:schemaRefs>

</xml_diff>